<commit_message>
Update resume PDFs and DOCX with corrected wording
Replace 'serving global users' with more accurate descriptions:
- 'Deployed fully functional healthcare AI system'
- 'production-grade performance'
- Better reflects capstone project nature
</commit_message>
<xml_diff>
--- a/public/resume/Glenn_Dalbey_Resume_Detailed.docx
+++ b/public/resume/Glenn_Dalbey_Resume_Detailed.docx
@@ -70,7 +70,7 @@
         <w:pStyle w:val="FirstParagraph"/>
       </w:pPr>
       <w:r>
-        <w:t xml:space="preserve">Results-driven Data Science professional with MS in Data Science and proven expertise in production AI/ML systems. Successfully deployed healthcare AI serving global users with 93.8% accuracy and sub-second response times. Demonstrated success in advanced predictive modeling (90.9% ROC AUC), multi-modal AI, computer vision, NLP, and MLOps. Combines 15+ years of operational excellence and continuous improvement leadership at John Deere with cutting-edge technical expertise in Python, deep learning, and cloud technologies.</w:t>
+        <w:t xml:space="preserve">Results-driven Data Science professional with MS in Data Science and proven expertise in production AI/ML systems. Successfully deployed healthcare AI with 93.8% accuracy and production-grade performance. Demonstrated success in advanced predictive modeling (90.9% ROC AUC), multi-modal AI, computer vision, NLP, and MLOps. Combines 15+ years of operational excellence and continuous improvement leadership at John Deere with cutting-edge technical expertise in Python, deep learning, and cloud technologies.</w:t>
       </w:r>
     </w:p>
     <w:bookmarkEnd w:id="22"/>
@@ -259,7 +259,7 @@
         <w:pStyle w:val="Compact"/>
       </w:pPr>
       <w:r>
-        <w:t xml:space="preserve">Deployed live healthcare AI system serving global users with sub-second response times</w:t>
+        <w:t xml:space="preserve">Deployed fully functional healthcare AI system with production-grade architecture and sub-second response times</w:t>
       </w:r>
     </w:p>
     <w:p>
@@ -1392,7 +1392,7 @@
         <w:pStyle w:val="Compact"/>
       </w:pPr>
       <w:r>
-        <w:t xml:space="preserve">Deployed live AI healthcare system serving global users with 93.8% accuracy and sub-second response times</w:t>
+        <w:t xml:space="preserve">Deployed fully functional AI healthcare system with 93.8% accuracy and production-grade performance</w:t>
       </w:r>
     </w:p>
     <w:p>

</xml_diff>

<commit_message>
Remove Top 8% text and update one-page summary
- Removed all (Top 8%) references from resumes
- Updated one-page summary to match detailed version
- Added multi-modal AI and production deployment expertise
</commit_message>
<xml_diff>
--- a/public/resume/Glenn_Dalbey_Resume_Detailed.docx
+++ b/public/resume/Glenn_Dalbey_Resume_Detailed.docx
@@ -68,7 +68,7 @@
         <w:t xml:space="preserve">Kaggle Bronze Medalist</w:t>
       </w:r>
       <w:r>
-        <w:t xml:space="preserve"> in NFL Big Data Bowl 2026 (74th open / 94th closed of 1,134 teams, Top 8%) with 847+ experiments across 15+ neural network architectures. Trained 105 3D medical imaging models and deployed production healthcare AI achieving 93.8% accuracy. Expert in spatial-temporal modeling, trajectory prediction, ensemble methods, and multi-modal AI.</w:t>
+        <w:t xml:space="preserve"> in NFL Big Data Bowl 2026 (74th open / 94th closed of 1,134 teams) with 847+ experiments across 15+ neural network architectures. Trained 105 3D medical imaging models and deployed production healthcare AI achieving 93.8% accuracy. Expert in spatial-temporal modeling, trajectory prediction, ensemble methods, and multi-modal AI.</w:t>
       </w:r>
     </w:p>
     <w:p>
@@ -167,7 +167,7 @@
           <w:i/>
           <w:iCs/>
         </w:rPr>
-        <w:t xml:space="preserve">Player Trajectory Prediction | 74th open / 94th closed of 1,134 teams (Top 8%)</w:t>
+        <w:t xml:space="preserve">Player Trajectory Prediction | 74th open / 94th closed of 1,134 teams </w:t>
       </w:r>
     </w:p>
     <w:p>

</xml_diff>

<commit_message>
Update Word docs: ATS-friendly styling, tight margins, updated summary
- Remove blue heading colors (use bold black text for ATS compatibility)
- Set page margins: 0.4" top, 0.3" bottom, 0.5" sides
- Add full summary including "Strong foundation in systematic ML experimentation"
- Both one-page and detailed Word docs now consistent
</commit_message>
<xml_diff>
--- a/public/resume/Glenn_Dalbey_Resume_Detailed.docx
+++ b/public/resume/Glenn_Dalbey_Resume_Detailed.docx
@@ -10,8 +10,8 @@
         <w:rPr>
           <w:b/>
           <w:bCs/>
-          <w:sz w:val="32"/>
-          <w:szCs w:val="32"/>
+          <w:sz w:val="28"/>
+          <w:szCs w:val="28"/>
         </w:rPr>
         <w:t xml:space="preserve">GLENN DALBEY</w:t>
       </w:r>
@@ -24,33 +24,117 @@
         <w:rPr>
           <w:i/>
           <w:iCs/>
+          <w:sz w:val="22"/>
+          <w:szCs w:val="22"/>
+        </w:rPr>
+        <w:t xml:space="preserve">Data Science &amp; Analytics Professional</w:t>
+      </w:r>
+    </w:p>
+    <w:p>
+      <w:pPr>
+        <w:spacing w:after="120"/>
+        <w:jc w:val="center"/>
+      </w:pPr>
+      <w:r>
+        <w:rPr>
+          <w:sz w:val="18"/>
+          <w:szCs w:val="18"/>
+        </w:rPr>
+        <w:t xml:space="preserve">319-233-4445 | dalbeyglenn@gmail.com | linkedin.com/in/glenn-dalbey-205b7a44 | github.com/XxRemsteelexX | glenndalbey.com</w:t>
+      </w:r>
+    </w:p>
+    <w:p>
+      <w:pPr>
+        <w:spacing w:before="100" w:after="60"/>
+      </w:pPr>
+      <w:r>
+        <w:rPr>
+          <w:b/>
+          <w:bCs/>
           <w:sz w:val="24"/>
           <w:szCs w:val="24"/>
         </w:rPr>
-        <w:t xml:space="preserve">Data Science &amp; Analytics Professional</w:t>
+        <w:t xml:space="preserve">PROFESSIONAL SUMMARY</w:t>
       </w:r>
     </w:p>
     <w:p>
       <w:pPr>
         <w:spacing w:after="200"/>
-        <w:jc w:val="center"/>
-      </w:pPr>
-      <w:r>
-        <w:rPr>
-          <w:sz w:val="20"/>
-          <w:szCs w:val="20"/>
-        </w:rPr>
-        <w:t xml:space="preserve">319-233-4445 | dalbeyglenn@gmail.com | linkedin.com/in/glenn-dalbey-205b7a44 | github.com/XxRemsteelexX | glenndalbey.com</w:t>
-      </w:r>
-    </w:p>
-    <w:p/>
-    <w:p>
-      <w:pPr>
-        <w:pStyle w:val="Heading1"/>
-        <w:spacing w:before="200" w:after="100"/>
-      </w:pPr>
-      <w:r>
-        <w:t xml:space="preserve">PROFESSIONAL SUMMARY</w:t>
+      </w:pPr>
+      <w:r>
+        <w:t xml:space="preserve">Data Science professional with MS in Data Science and proven expertise in competitive machine learning and deep learning systems. </w:t>
+      </w:r>
+      <w:r>
+        <w:rPr>
+          <w:b/>
+          <w:bCs/>
+        </w:rPr>
+        <w:t xml:space="preserve">Kaggle Bronze Medalist</w:t>
+      </w:r>
+      <w:r>
+        <w:t xml:space="preserve"> in NFL Big Data Bowl 2026 (74th open / 94th closed of 1,134 teams) with 847+ experiments across 15+ neural network architectures. Trained 105 3D medical imaging models and deployed production healthcare AI achieving 93.8% accuracy. Expert in spatial-temporal modeling, trajectory prediction, ensemble methods, and multi-modal AI. Strong foundation in systematic ML experimentation, advanced feature engineering, and production deployment.</w:t>
+      </w:r>
+    </w:p>
+    <w:p>
+      <w:pPr>
+        <w:spacing w:before="120" w:after="60"/>
+      </w:pPr>
+      <w:r>
+        <w:rPr>
+          <w:b/>
+          <w:bCs/>
+          <w:sz w:val="24"/>
+          <w:szCs w:val="24"/>
+        </w:rPr>
+        <w:t xml:space="preserve">TECHNICAL SKILLS</w:t>
+      </w:r>
+    </w:p>
+    <w:p>
+      <w:r>
+        <w:rPr>
+          <w:b/>
+          <w:bCs/>
+        </w:rPr>
+        <w:t xml:space="preserve">Programming: </w:t>
+      </w:r>
+      <w:r>
+        <w:t xml:space="preserve">Python (Expert), SQL, TypeScript, JavaScript, R, C++</w:t>
+      </w:r>
+    </w:p>
+    <w:p>
+      <w:r>
+        <w:rPr>
+          <w:b/>
+          <w:bCs/>
+        </w:rPr>
+        <w:t xml:space="preserve">Deep Learning: </w:t>
+      </w:r>
+      <w:r>
+        <w:t xml:space="preserve">PyTorch, TensorFlow/Keras, Spatial-Temporal Transformers, GRU/RNN, 3D CNNs, Perceiver IO, Geometric Attention</w:t>
+      </w:r>
+    </w:p>
+    <w:p>
+      <w:r>
+        <w:rPr>
+          <w:b/>
+          <w:bCs/>
+        </w:rPr>
+        <w:t xml:space="preserve">ML &amp; Data Science: </w:t>
+      </w:r>
+      <w:r>
+        <w:t xml:space="preserve">scikit-learn, XGBoost, LightGBM, CatBoost, Pandas, NumPy, Ensemble Methods, Feature Engineering</w:t>
+      </w:r>
+    </w:p>
+    <w:p>
+      <w:r>
+        <w:rPr>
+          <w:b/>
+          <w:bCs/>
+        </w:rPr>
+        <w:t xml:space="preserve">Cloud &amp; Infrastructure: </w:t>
+      </w:r>
+      <w:r>
+        <w:t xml:space="preserve">AWS (Certified), Multi-GPU Training, Mixed Precision, Docker, Flask, FastAPI</w:t>
       </w:r>
     </w:p>
     <w:p>
@@ -58,81 +142,6 @@
         <w:spacing w:after="200"/>
       </w:pPr>
       <w:r>
-        <w:t xml:space="preserve">Data Science professional with MS in Data Science and proven expertise in competitive machine learning and deep learning systems. </w:t>
-      </w:r>
-      <w:r>
-        <w:rPr>
-          <w:b/>
-          <w:bCs/>
-        </w:rPr>
-        <w:t xml:space="preserve">Kaggle Bronze Medalist</w:t>
-      </w:r>
-      <w:r>
-        <w:t xml:space="preserve"> in NFL Big Data Bowl 2026 (74th open / 94th closed of 1,134 teams) with 847+ experiments across 15+ neural network architectures. Trained 105 3D medical imaging models and deployed production healthcare AI achieving 93.8% accuracy. Expert in spatial-temporal modeling, trajectory prediction, ensemble methods, and multi-modal AI.</w:t>
-      </w:r>
-    </w:p>
-    <w:p>
-      <w:pPr>
-        <w:pStyle w:val="Heading1"/>
-        <w:spacing w:before="200" w:after="100"/>
-      </w:pPr>
-      <w:r>
-        <w:t xml:space="preserve">TECHNICAL SKILLS</w:t>
-      </w:r>
-    </w:p>
-    <w:p>
-      <w:r>
-        <w:rPr>
-          <w:b/>
-          <w:bCs/>
-        </w:rPr>
-        <w:t xml:space="preserve">Programming: </w:t>
-      </w:r>
-      <w:r>
-        <w:t xml:space="preserve">Python (Expert), SQL, TypeScript, JavaScript, R, C++</w:t>
-      </w:r>
-    </w:p>
-    <w:p>
-      <w:r>
-        <w:rPr>
-          <w:b/>
-          <w:bCs/>
-        </w:rPr>
-        <w:t xml:space="preserve">Deep Learning: </w:t>
-      </w:r>
-      <w:r>
-        <w:t xml:space="preserve">PyTorch, TensorFlow/Keras, Spatial-Temporal Transformers, GRU/RNN, 3D CNNs, Perceiver IO, Geometric Attention</w:t>
-      </w:r>
-    </w:p>
-    <w:p>
-      <w:r>
-        <w:rPr>
-          <w:b/>
-          <w:bCs/>
-        </w:rPr>
-        <w:t xml:space="preserve">ML &amp; Data Science: </w:t>
-      </w:r>
-      <w:r>
-        <w:t xml:space="preserve">scikit-learn, XGBoost, LightGBM, CatBoost, Pandas, NumPy, Ensemble Methods, Feature Engineering</w:t>
-      </w:r>
-    </w:p>
-    <w:p>
-      <w:r>
-        <w:rPr>
-          <w:b/>
-          <w:bCs/>
-        </w:rPr>
-        <w:t xml:space="preserve">Cloud &amp; Infrastructure: </w:t>
-      </w:r>
-      <w:r>
-        <w:t xml:space="preserve">AWS (Certified), Multi-GPU Training, Mixed Precision, Docker, Flask, FastAPI</w:t>
-      </w:r>
-    </w:p>
-    <w:p>
-      <w:pPr>
-        <w:spacing w:after="200"/>
-      </w:pPr>
-      <w:r>
         <w:rPr>
           <w:b/>
           <w:bCs/>
@@ -145,10 +154,15 @@
     </w:p>
     <w:p>
       <w:pPr>
-        <w:pStyle w:val="Heading1"/>
-        <w:spacing w:before="200" w:after="100"/>
-      </w:pPr>
-      <w:r>
+        <w:spacing w:before="120" w:after="60"/>
+      </w:pPr>
+      <w:r>
+        <w:rPr>
+          <w:b/>
+          <w:bCs/>
+          <w:sz w:val="24"/>
+          <w:szCs w:val="24"/>
+        </w:rPr>
         <w:t xml:space="preserve">FEATURED PROJECTS</w:t>
       </w:r>
     </w:p>
@@ -417,10 +431,15 @@
     </w:p>
     <w:p>
       <w:pPr>
-        <w:pStyle w:val="Heading1"/>
-        <w:spacing w:before="200" w:after="100"/>
-      </w:pPr>
-      <w:r>
+        <w:spacing w:before="120" w:after="60"/>
+      </w:pPr>
+      <w:r>
+        <w:rPr>
+          <w:b/>
+          <w:bCs/>
+          <w:sz w:val="24"/>
+          <w:szCs w:val="24"/>
+        </w:rPr>
         <w:t xml:space="preserve">PROFESSIONAL EXPERIENCE</w:t>
       </w:r>
     </w:p>
@@ -512,10 +531,15 @@
     </w:p>
     <w:p>
       <w:pPr>
-        <w:pStyle w:val="Heading1"/>
-        <w:spacing w:before="200" w:after="100"/>
-      </w:pPr>
-      <w:r>
+        <w:spacing w:before="120" w:after="60"/>
+      </w:pPr>
+      <w:r>
+        <w:rPr>
+          <w:b/>
+          <w:bCs/>
+          <w:sz w:val="24"/>
+          <w:szCs w:val="24"/>
+        </w:rPr>
         <w:t xml:space="preserve">EDUCATION</w:t>
       </w:r>
     </w:p>
@@ -572,10 +596,15 @@
     </w:p>
     <w:p>
       <w:pPr>
-        <w:pStyle w:val="Heading1"/>
-        <w:spacing w:before="200" w:after="100"/>
-      </w:pPr>
-      <w:r>
+        <w:spacing w:before="120" w:after="60"/>
+      </w:pPr>
+      <w:r>
+        <w:rPr>
+          <w:b/>
+          <w:bCs/>
+          <w:sz w:val="24"/>
+          <w:szCs w:val="24"/>
+        </w:rPr>
         <w:t xml:space="preserve">CERTIFICATIONS</w:t>
       </w:r>
     </w:p>
@@ -630,10 +659,15 @@
     </w:p>
     <w:p>
       <w:pPr>
-        <w:pStyle w:val="Heading1"/>
-        <w:spacing w:before="200" w:after="100"/>
-      </w:pPr>
-      <w:r>
+        <w:spacing w:before="120" w:after="60"/>
+      </w:pPr>
+      <w:r>
+        <w:rPr>
+          <w:b/>
+          <w:bCs/>
+          <w:sz w:val="24"/>
+          <w:szCs w:val="24"/>
+        </w:rPr>
         <w:t xml:space="preserve">KEY ACCOMPLISHMENTS</w:t>
       </w:r>
     </w:p>
@@ -687,7 +721,7 @@
     </w:p>
     <w:sectPr>
       <w:pgSz w:w="11906" w:h="16838" w:orient="portrait"/>
-      <w:pgMar w:top="1440" w:right="1440" w:bottom="1440" w:left="1440" w:header="708" w:footer="708" w:gutter="0"/>
+      <w:pgMar w:top="576" w:right="720" w:bottom="431" w:left="720" w:header="708" w:footer="708" w:gutter="0"/>
       <w:pgNumType/>
       <w:docGrid w:linePitch="360"/>
     </w:sectPr>

</xml_diff>

<commit_message>
Add OE-OS to downloadable resume, fix page breaks, remove redundant accomplishments
</commit_message>
<xml_diff>
--- a/public/resume/Glenn_Dalbey_Resume_Detailed.docx
+++ b/public/resume/Glenn_Dalbey_Resume_Detailed.docx
@@ -31,7 +31,7 @@
         <w:t xml:space="preserve">Kaggle Bronze Medalist</w:t>
       </w:r>
       <w:r>
-        <w:t xml:space="preserve"> in NFL Big Data Bowl 2026 (74th open / 94th closed of 1,134 teams) with 847+ experiments across 15+ neural network architectures. Trained 105 3D medical imaging models and deployed production healthcare AI achieving 93.8% accuracy. Expert in spatial-temporal modeling, trajectory prediction, ensemble methods, and multi-modal AI. Strong foundation in systematic ML experimentation, advanced feature engineering, and production deployment.</w:t>
+        <w:t xml:space="preserve"> in NFL Big Data Bowl 2026 (Top 8% of 1,134 teams) with 847+ experiments across 15+ neural network architectures. Trained 105 3D medical imaging models and deployed production healthcare AI achieving 93.8% accuracy. Expert in spatial-temporal modeling, trajectory prediction, ensemble methods, and multi-modal AI. Strong foundation in systematic ML experimentation, advanced feature engineering, and production deployment.</w:t>
       </w:r>
     </w:p>
     <w:p>
@@ -140,7 +140,7 @@
           <w:i/>
           <w:iCs/>
         </w:rPr>
-        <w:t xml:space="preserve">Player Trajectory Prediction | 74th open / 94th closed of 1,134 teams</w:t>
+        <w:t xml:space="preserve">Player Trajectory Prediction | Top 8% of 1,134 teams</w:t>
       </w:r>
     </w:p>
     <w:p>
@@ -329,7 +329,7 @@
         </w:numPr>
       </w:pPr>
       <w:r>
-        <w:t xml:space="preserve">• Analyzed 41,200 cases across 101 years identifying trafficking corridors at 44.75σ significance</w:t>
+        <w:t xml:space="preserve">• Analyzed 41,200 cases across 101 years identifying trafficking corridors at up to 46.86σ significance</w:t>
       </w:r>
     </w:p>
     <w:p>
@@ -343,6 +343,73 @@
       </w:pPr>
       <w:r>
         <w:t xml:space="preserve">• Built 7-page interactive Streamlit dashboard with geospatial visualization</w:t>
+      </w:r>
+    </w:p>
+    <w:p>
+      <w:r>
+        <w:rPr>
+          <w:b/>
+          <w:bCs/>
+        </w:rPr>
+        <w:t xml:space="preserve">OE-OS (In Progress)</w:t>
+      </w:r>
+    </w:p>
+    <w:p>
+      <w:r>
+        <w:rPr>
+          <w:i/>
+          <w:iCs/>
+        </w:rPr>
+        <w:t xml:space="preserve">Distributed AI Orchestration Platform | Python / FastAPI</w:t>
+      </w:r>
+    </w:p>
+    <w:p>
+      <w:pPr>
+        <w:pStyle w:val="ListParagraph"/>
+        <w:numPr>
+          <w:ilvl w:val="0"/>
+          <w:numId w:val="1"/>
+        </w:numPr>
+      </w:pPr>
+      <w:r>
+        <w:t xml:space="preserve">• Three-tier LLM routing (local Ollama to cheap API to premium models) routing ~80% of requests to free local models</w:t>
+      </w:r>
+    </w:p>
+    <w:p>
+      <w:pPr>
+        <w:pStyle w:val="ListParagraph"/>
+        <w:numPr>
+          <w:ilvl w:val="0"/>
+          <w:numId w:val="1"/>
+        </w:numPr>
+      </w:pPr>
+      <w:r>
+        <w:t xml:space="preserve">• Triple-layer RAG memory: BM25 over 5M+ chunks, ChromaDB semantic search, Redis session cache</w:t>
+      </w:r>
+    </w:p>
+    <w:p>
+      <w:pPr>
+        <w:pStyle w:val="ListParagraph"/>
+        <w:numPr>
+          <w:ilvl w:val="0"/>
+          <w:numId w:val="1"/>
+        </w:numPr>
+      </w:pPr>
+      <w:r>
+        <w:t xml:space="preserve">• 18 MCP-compatible tools and multi-agent sandbox with 4 LLM personas at zero API cost</w:t>
+      </w:r>
+    </w:p>
+    <w:p>
+      <w:pPr>
+        <w:pStyle w:val="ListParagraph"/>
+        <w:numPr>
+          <w:ilvl w:val="0"/>
+          <w:numId w:val="1"/>
+        </w:numPr>
+        <w:spacing w:after="100"/>
+      </w:pPr>
+      <w:r>
+        <w:t xml:space="preserve">• 4,200+ lines of async Python on FastAPI for a private multi-node GPU cluster</w:t>
       </w:r>
     </w:p>
     <w:p>

</xml_diff>

<commit_message>
Regenerate resume PDFs and DOCX with all updates
</commit_message>
<xml_diff>
--- a/public/resume/Glenn_Dalbey_Resume_Detailed.docx
+++ b/public/resume/Glenn_Dalbey_Resume_Detailed.docx
@@ -21,17 +21,7 @@
         <w:spacing w:after="120"/>
       </w:pPr>
       <w:r>
-        <w:t xml:space="preserve">Data Science professional with MS in Data Science and proven expertise in competitive machine learning and deep learning systems. </w:t>
-      </w:r>
-      <w:r>
-        <w:rPr>
-          <w:b/>
-          <w:bCs/>
-        </w:rPr>
-        <w:t xml:space="preserve">Kaggle Bronze Medalist</w:t>
-      </w:r>
-      <w:r>
-        <w:t xml:space="preserve"> in NFL Big Data Bowl 2026 (Top 8% of 1,134 teams) with 847+ experiments across 15+ neural network architectures. Trained 105 3D medical imaging models and deployed production healthcare AI achieving 93.8% accuracy. Expert in spatial-temporal modeling, trajectory prediction, ensemble methods, and multi-modal AI. Strong foundation in systematic ML experimentation, advanced feature engineering, and production deployment.</w:t>
+        <w:t xml:space="preserve">Data Scientist with an MS in Data Science who builds things that actually work. I enjoy building and training models on my own multi-GPU homelab, deploying new techniques, and discovering unique ways to solve problems. Whether it's analysis, research, or projections, I dig into how something ticks, figure out why, and extract information that drives better outcomes. My multi-node homelab stack lets me run production applications, train models, and run MLflow, all on my own hardware. 20+ projects on GitHub covering deep learning, medical imaging, NLP, computer vision, and analytics.</w:t>
       </w:r>
     </w:p>
     <w:p>
@@ -69,7 +59,7 @@
         <w:t xml:space="preserve">Deep Learning: </w:t>
       </w:r>
       <w:r>
-        <w:t xml:space="preserve">PyTorch, TensorFlow/Keras, Spatial-Temporal Transformers, GRU/RNN, 3D CNNs, Perceiver IO, Geometric Attention</w:t>
+        <w:t xml:space="preserve">PyTorch, TensorFlow/Keras, Spatial-Temporal Transformers, GRU/RNN, 3D CNNs, Perceiver IO</w:t>
       </w:r>
     </w:p>
     <w:p>
@@ -351,7 +341,7 @@
           <w:b/>
           <w:bCs/>
         </w:rPr>
-        <w:t xml:space="preserve">OE-OS (In Progress)</w:t>
+        <w:t xml:space="preserve">AI Homelab &amp; Active Memory Network</w:t>
       </w:r>
     </w:p>
     <w:p>
@@ -360,65 +350,55 @@
           <w:i/>
           <w:iCs/>
         </w:rPr>
-        <w:t xml:space="preserve">Distributed AI Orchestration Platform | Python / FastAPI</w:t>
-      </w:r>
-    </w:p>
-    <w:p>
-      <w:pPr>
-        <w:pStyle w:val="ListParagraph"/>
-        <w:numPr>
-          <w:ilvl w:val="0"/>
-          <w:numId w:val="1"/>
-        </w:numPr>
-      </w:pPr>
-      <w:r>
-        <w:t xml:space="preserve">• Three-tier LLM routing (local Ollama to cheap API to premium models) routing ~80% of requests to free local models</w:t>
-      </w:r>
-    </w:p>
-    <w:p>
-      <w:pPr>
-        <w:pStyle w:val="ListParagraph"/>
-        <w:numPr>
-          <w:ilvl w:val="0"/>
-          <w:numId w:val="1"/>
-        </w:numPr>
-      </w:pPr>
-      <w:r>
-        <w:t xml:space="preserve">• Triple-layer RAG memory: BM25 over 5M+ chunks, ChromaDB semantic search, Redis session cache</w:t>
-      </w:r>
-    </w:p>
-    <w:p>
-      <w:pPr>
-        <w:pStyle w:val="ListParagraph"/>
-        <w:numPr>
-          <w:ilvl w:val="0"/>
-          <w:numId w:val="1"/>
-        </w:numPr>
-      </w:pPr>
-      <w:r>
-        <w:t xml:space="preserve">• 18 MCP-compatible tools and multi-agent sandbox with 4 LLM personas at zero API cost</w:t>
-      </w:r>
-    </w:p>
-    <w:p>
-      <w:pPr>
-        <w:pStyle w:val="ListParagraph"/>
-        <w:numPr>
-          <w:ilvl w:val="0"/>
-          <w:numId w:val="1"/>
-        </w:numPr>
-        <w:spacing w:after="100"/>
-      </w:pPr>
-      <w:r>
-        <w:t xml:space="preserve">• 4,200+ lines of async Python on FastAPI for a private multi-node GPU cluster</w:t>
-      </w:r>
-    </w:p>
-    <w:p>
-      <w:r>
-        <w:rPr>
-          <w:b/>
-          <w:bCs/>
-        </w:rPr>
-        <w:t xml:space="preserve">AI Homelab &amp; Active Memory Network</w:t>
+        <w:t xml:space="preserve">Multi-Tier AI Infrastructure | 10Gb Network + RAG Pipeline</w:t>
+      </w:r>
+    </w:p>
+    <w:p>
+      <w:pPr>
+        <w:pStyle w:val="ListParagraph"/>
+        <w:numPr>
+          <w:ilvl w:val="0"/>
+          <w:numId w:val="1"/>
+        </w:numPr>
+      </w:pPr>
+      <w:r>
+        <w:t xml:space="preserve">• Dual RTX 5090 training node + 256GB unified memory LLM inference cluster</w:t>
+      </w:r>
+    </w:p>
+    <w:p>
+      <w:pPr>
+        <w:pStyle w:val="ListParagraph"/>
+        <w:numPr>
+          <w:ilvl w:val="0"/>
+          <w:numId w:val="1"/>
+        </w:numPr>
+        <w:spacing w:after="120"/>
+      </w:pPr>
+      <w:r>
+        <w:t xml:space="preserve">• Automated active-memory pipeline with n8n, RAG storage, and hot/warm/cold tiering</w:t>
+      </w:r>
+    </w:p>
+    <w:p>
+      <w:pPr>
+        <w:spacing w:before="80" w:after="60"/>
+      </w:pPr>
+      <w:r>
+        <w:rPr>
+          <w:b/>
+          <w:bCs/>
+          <w:sz w:val="24"/>
+          <w:szCs w:val="24"/>
+        </w:rPr>
+        <w:t xml:space="preserve">PROFESSIONAL EXPERIENCE</w:t>
+      </w:r>
+    </w:p>
+    <w:p>
+      <w:r>
+        <w:rPr>
+          <w:b/>
+          <w:bCs/>
+        </w:rPr>
+        <w:t xml:space="preserve">Freelance Data Science Consultant</w:t>
       </w:r>
     </w:p>
     <w:p>
@@ -427,55 +407,41 @@
           <w:i/>
           <w:iCs/>
         </w:rPr>
-        <w:t xml:space="preserve">Multi-Tier AI Infrastructure | 10Gb Network + RAG Pipeline</w:t>
-      </w:r>
-    </w:p>
-    <w:p>
-      <w:pPr>
-        <w:pStyle w:val="ListParagraph"/>
-        <w:numPr>
-          <w:ilvl w:val="0"/>
-          <w:numId w:val="1"/>
-        </w:numPr>
-      </w:pPr>
-      <w:r>
-        <w:t xml:space="preserve">• Dual RTX 5090 training node + 256GB unified memory LLM inference cluster</w:t>
-      </w:r>
-    </w:p>
-    <w:p>
-      <w:pPr>
-        <w:pStyle w:val="ListParagraph"/>
-        <w:numPr>
-          <w:ilvl w:val="0"/>
-          <w:numId w:val="1"/>
-        </w:numPr>
-        <w:spacing w:after="120"/>
-      </w:pPr>
-      <w:r>
-        <w:t xml:space="preserve">• Automated active-memory pipeline with n8n, RAG storage, and hot/warm/cold tiering</w:t>
-      </w:r>
-    </w:p>
-    <w:p>
-      <w:pPr>
-        <w:spacing w:before="80" w:after="60"/>
-      </w:pPr>
-      <w:r>
-        <w:rPr>
-          <w:b/>
-          <w:bCs/>
-          <w:sz w:val="24"/>
-          <w:szCs w:val="24"/>
-        </w:rPr>
-        <w:t xml:space="preserve">PROFESSIONAL EXPERIENCE</w:t>
-      </w:r>
-    </w:p>
-    <w:p>
-      <w:r>
-        <w:rPr>
-          <w:b/>
-          <w:bCs/>
-        </w:rPr>
-        <w:t xml:space="preserve">Freelance Data Science Consultant</w:t>
+        <w:t xml:space="preserve">Thompson Parking &amp; Mobility Consultants | Current</w:t>
+      </w:r>
+    </w:p>
+    <w:p>
+      <w:pPr>
+        <w:pStyle w:val="ListParagraph"/>
+        <w:numPr>
+          <w:ilvl w:val="0"/>
+          <w:numId w:val="1"/>
+        </w:numPr>
+      </w:pPr>
+      <w:r>
+        <w:t xml:space="preserve">• Develop AI-powered Excel analytics platform enabling natural language data queries</w:t>
+      </w:r>
+    </w:p>
+    <w:p>
+      <w:pPr>
+        <w:pStyle w:val="ListParagraph"/>
+        <w:numPr>
+          <w:ilvl w:val="0"/>
+          <w:numId w:val="1"/>
+        </w:numPr>
+        <w:spacing w:after="100"/>
+      </w:pPr>
+      <w:r>
+        <w:t xml:space="preserve">• Design custom ML solutions and support data-driven decision making</w:t>
+      </w:r>
+    </w:p>
+    <w:p>
+      <w:r>
+        <w:rPr>
+          <w:b/>
+          <w:bCs/>
+        </w:rPr>
+        <w:t xml:space="preserve">Continuous Improvement Leader &amp; Material Flow Specialist</w:t>
       </w:r>
     </w:p>
     <w:p>
@@ -484,49 +450,6 @@
           <w:i/>
           <w:iCs/>
         </w:rPr>
-        <w:t xml:space="preserve">Thompson Parking &amp; Mobility Consultants | Current</w:t>
-      </w:r>
-    </w:p>
-    <w:p>
-      <w:pPr>
-        <w:pStyle w:val="ListParagraph"/>
-        <w:numPr>
-          <w:ilvl w:val="0"/>
-          <w:numId w:val="1"/>
-        </w:numPr>
-      </w:pPr>
-      <w:r>
-        <w:t xml:space="preserve">• Develop AI-powered Excel analytics platform enabling natural language data queries</w:t>
-      </w:r>
-    </w:p>
-    <w:p>
-      <w:pPr>
-        <w:pStyle w:val="ListParagraph"/>
-        <w:numPr>
-          <w:ilvl w:val="0"/>
-          <w:numId w:val="1"/>
-        </w:numPr>
-        <w:spacing w:after="100"/>
-      </w:pPr>
-      <w:r>
-        <w:t xml:space="preserve">• Design custom ML solutions and support data-driven decision making</w:t>
-      </w:r>
-    </w:p>
-    <w:p>
-      <w:r>
-        <w:rPr>
-          <w:b/>
-          <w:bCs/>
-        </w:rPr>
-        <w:t xml:space="preserve">Continuous Improvement Leader &amp; Material Specialist</w:t>
-      </w:r>
-    </w:p>
-    <w:p>
-      <w:r>
-        <w:rPr>
-          <w:i/>
-          <w:iCs/>
-        </w:rPr>
         <w:t xml:space="preserve">John Deere, Waterloo Works &amp; Ankeny Works | 2005-2020, 2021-Present</w:t>
       </w:r>
     </w:p>
@@ -539,7 +462,7 @@
         </w:numPr>
       </w:pPr>
       <w:r>
-        <w:t xml:space="preserve">• Led CI Department as Representative and Trainer, facilitating process improvement frameworks</w:t>
+        <w:t xml:space="preserve">• CI Department Representative leading process improvement and operational efficiency initiatives</w:t>
       </w:r>
     </w:p>
     <w:p>

</xml_diff>

<commit_message>
Add Missing Persons to one-page resume, update detailed version with full stats
</commit_message>
<xml_diff>
--- a/public/resume/Glenn_Dalbey_Resume_Detailed.docx
+++ b/public/resume/Glenn_Dalbey_Resume_Detailed.docx
@@ -307,19 +307,31 @@
           <w:i/>
           <w:iCs/>
         </w:rPr>
-        <w:t xml:space="preserve">Statistical Anomaly Detection for Trafficking &amp; Organized Crime</w:t>
-      </w:r>
-    </w:p>
-    <w:p>
-      <w:pPr>
-        <w:pStyle w:val="ListParagraph"/>
-        <w:numPr>
-          <w:ilvl w:val="0"/>
-          <w:numId w:val="1"/>
-        </w:numPr>
-      </w:pPr>
-      <w:r>
-        <w:t xml:space="preserve">• Analyzed 41,200 cases across 101 years identifying trafficking corridors at up to 46.86σ significance</w:t>
+        <w:t xml:space="preserve">Geospatial Crime Pattern Analysis | 41,200 NamUs Cases</w:t>
+      </w:r>
+    </w:p>
+    <w:p>
+      <w:pPr>
+        <w:pStyle w:val="ListParagraph"/>
+        <w:numPr>
+          <w:ilvl w:val="0"/>
+          <w:numId w:val="1"/>
+        </w:numPr>
+      </w:pPr>
+      <w:r>
+        <w:t xml:space="preserve">• 7 statistical methods + 3 ML models detecting trafficking corridors at up to 46.86σ significance</w:t>
+      </w:r>
+    </w:p>
+    <w:p>
+      <w:pPr>
+        <w:pStyle w:val="ListParagraph"/>
+        <w:numPr>
+          <w:ilvl w:val="0"/>
+          <w:numId w:val="1"/>
+        </w:numPr>
+      </w:pPr>
+      <w:r>
+        <w:t xml:space="preserve">• I-35 corridor acceleration: 170% increase in missing persons, structural break at 2020</w:t>
       </w:r>
     </w:p>
     <w:p>
@@ -332,7 +344,7 @@
         <w:spacing w:after="100"/>
       </w:pPr>
       <w:r>
-        <w:t xml:space="preserve">• Built 7-page interactive Streamlit dashboard with geospatial visualization</w:t>
+        <w:t xml:space="preserve">• Live Streamlit dashboard with spatial autocorrelation (Moran's I), ARIMA forecasting, and LISA clustering</w:t>
       </w:r>
     </w:p>
     <w:p>

</xml_diff>

<commit_message>
Add Opportunity Intelligence to one-page and detailed resumes
</commit_message>
<xml_diff>
--- a/public/resume/Glenn_Dalbey_Resume_Detailed.docx
+++ b/public/resume/Glenn_Dalbey_Resume_Detailed.docx
@@ -345,6 +345,49 @@
       </w:pPr>
       <w:r>
         <w:t xml:space="preserve">• Live Streamlit dashboard with spatial autocorrelation (Moran's I), ARIMA forecasting, and LISA clustering</w:t>
+      </w:r>
+    </w:p>
+    <w:p>
+      <w:r>
+        <w:rPr>
+          <w:b/>
+          <w:bCs/>
+        </w:rPr>
+        <w:t xml:space="preserve">Opportunity Intelligence Assistant</w:t>
+      </w:r>
+    </w:p>
+    <w:p>
+      <w:r>
+        <w:rPr>
+          <w:i/>
+          <w:iCs/>
+        </w:rPr>
+        <w:t xml:space="preserve">Agentic AI Market Analysis | Senior Living | 14 Statistical Analyses</w:t>
+      </w:r>
+    </w:p>
+    <w:p>
+      <w:pPr>
+        <w:pStyle w:val="ListParagraph"/>
+        <w:numPr>
+          <w:ilvl w:val="0"/>
+          <w:numId w:val="1"/>
+        </w:numPr>
+      </w:pPr>
+      <w:r>
+        <w:t xml:space="preserve">• 3-call LLM pipeline directing 22 statistical methods across Census Bureau and CMS public data</w:t>
+      </w:r>
+    </w:p>
+    <w:p>
+      <w:pPr>
+        <w:pStyle w:val="ListParagraph"/>
+        <w:numPr>
+          <w:ilvl w:val="0"/>
+          <w:numId w:val="1"/>
+        </w:numPr>
+        <w:spacing w:after="100"/>
+      </w:pPr>
+      <w:r>
+        <w:t xml:space="preserve">• Scored Des Moines market 48.3/100; 622-word executive briefing with citation tags on every claim</w:t>
       </w:r>
     </w:p>
     <w:p>

</xml_diff>

<commit_message>
Remove AI Homelab from Word documents
</commit_message>
<xml_diff>
--- a/public/resume/Glenn_Dalbey_Resume_Detailed.docx
+++ b/public/resume/Glenn_Dalbey_Resume_Detailed.docx
@@ -384,53 +384,10 @@
           <w:ilvl w:val="0"/>
           <w:numId w:val="1"/>
         </w:numPr>
-        <w:spacing w:after="100"/>
+        <w:spacing w:after="120"/>
       </w:pPr>
       <w:r>
         <w:t xml:space="preserve">• Scored Des Moines market 48.3/100; 622-word executive briefing with citation tags on every claim</w:t>
-      </w:r>
-    </w:p>
-    <w:p>
-      <w:r>
-        <w:rPr>
-          <w:b/>
-          <w:bCs/>
-        </w:rPr>
-        <w:t xml:space="preserve">AI Homelab &amp; Active Memory Network</w:t>
-      </w:r>
-    </w:p>
-    <w:p>
-      <w:r>
-        <w:rPr>
-          <w:i/>
-          <w:iCs/>
-        </w:rPr>
-        <w:t xml:space="preserve">Multi-Tier AI Infrastructure | 10Gb Network + RAG Pipeline</w:t>
-      </w:r>
-    </w:p>
-    <w:p>
-      <w:pPr>
-        <w:pStyle w:val="ListParagraph"/>
-        <w:numPr>
-          <w:ilvl w:val="0"/>
-          <w:numId w:val="1"/>
-        </w:numPr>
-      </w:pPr>
-      <w:r>
-        <w:t xml:space="preserve">• Dual RTX 5090 training node + 256GB unified memory LLM inference cluster</w:t>
-      </w:r>
-    </w:p>
-    <w:p>
-      <w:pPr>
-        <w:pStyle w:val="ListParagraph"/>
-        <w:numPr>
-          <w:ilvl w:val="0"/>
-          <w:numId w:val="1"/>
-        </w:numPr>
-        <w:spacing w:after="120"/>
-      </w:pPr>
-      <w:r>
-        <w:t xml:space="preserve">• Automated active-memory pipeline with n8n, RAG storage, and hot/warm/cold tiering</w:t>
       </w:r>
     </w:p>
     <w:p>

</xml_diff>